<commit_message>
Corrected the table of contents in quarto assignment
</commit_message>
<xml_diff>
--- a/Assignments/quarto_assignment/quarto_assignment.docx
+++ b/Assignments/quarto_assignment/quarto_assignment.docx
@@ -23,7 +23,7 @@
         <w:pStyle w:val="Date"/>
       </w:pPr>
       <w:r>
-        <w:t xml:space="preserve">4/23/25</w:t>
+        <w:t xml:space="preserve">4/30/25</w:t>
       </w:r>
     </w:p>
     <w:sdt>
@@ -802,7 +802,7 @@
           <w:b/>
           <w:bCs/>
         </w:rPr>
-        <w:t xml:space="preserve">3.93</w:t>
+        <w:t xml:space="preserve">np.float64(3.93)</w:t>
       </w:r>
       <w:r>
         <w:t xml:space="preserve"> </w:t>
@@ -836,7 +836,7 @@
           <w:b/>
           <w:bCs/>
         </w:rPr>
-        <w:t xml:space="preserve">1</w:t>
+        <w:t xml:space="preserve">np.int64(1)</w:t>
       </w:r>
       <w:r>
         <w:t xml:space="preserve"> </w:t>
@@ -852,7 +852,7 @@
           <w:b/>
           <w:bCs/>
         </w:rPr>
-        <w:t xml:space="preserve">1</w:t>
+        <w:t xml:space="preserve">np.int64(1)</w:t>
       </w:r>
       <w:r>
         <w:t xml:space="preserve">) with</w:t>
@@ -865,7 +865,7 @@
           <w:b/>
           <w:bCs/>
         </w:rPr>
-        <w:t xml:space="preserve">7.89</w:t>
+        <w:t xml:space="preserve">np.float64(7.89)</w:t>
       </w:r>
       <w:r>
         <w:t xml:space="preserve"> </w:t>
@@ -899,7 +899,7 @@
           <w:b/>
           <w:bCs/>
         </w:rPr>
-        <w:t xml:space="preserve">79</w:t>
+        <w:t xml:space="preserve">np.int64(79)</w:t>
       </w:r>
       <w:r>
         <w:t xml:space="preserve"> </w:t>
@@ -915,7 +915,7 @@
           <w:b/>
           <w:bCs/>
         </w:rPr>
-        <w:t xml:space="preserve">4</w:t>
+        <w:t xml:space="preserve">np.int64(4)</w:t>
       </w:r>
       <w:r>
         <w:t xml:space="preserve">) with</w:t>
@@ -928,7 +928,7 @@
           <w:b/>
           <w:bCs/>
         </w:rPr>
-        <w:t xml:space="preserve">2.32</w:t>
+        <w:t xml:space="preserve">np.float64(2.32)</w:t>
       </w:r>
       <w:r>
         <w:t xml:space="preserve"> </w:t>
@@ -2908,7 +2908,7 @@
           <w:b/>
           <w:bCs/>
         </w:rPr>
-        <w:t xml:space="preserve">-0.05</w:t>
+        <w:t xml:space="preserve">np.float64(-0.05)</w:t>
       </w:r>
       <w:r>
         <w:t xml:space="preserve"> </w:t>
@@ -2953,7 +2953,7 @@
           <w:b/>
           <w:bCs/>
         </w:rPr>
-        <w:t xml:space="preserve">1.4</w:t>
+        <w:t xml:space="preserve">np.float64(1.4)</w:t>
       </w:r>
       <w:r>
         <w:t xml:space="preserve"> </w:t>
@@ -2998,7 +2998,7 @@
           <w:b/>
           <w:bCs/>
         </w:rPr>
-        <w:t xml:space="preserve">2.5</w:t>
+        <w:t xml:space="preserve">np.float64(2.5)</w:t>
       </w:r>
       <w:r>
         <w:t xml:space="preserve"> </w:t>
@@ -3022,7 +3022,7 @@
           <w:b/>
           <w:bCs/>
         </w:rPr>
-        <w:t xml:space="preserve">1</w:t>
+        <w:t xml:space="preserve">np.int64(1)</w:t>
       </w:r>
       <w:r>
         <w:t xml:space="preserve"> </w:t>
@@ -3038,7 +3038,7 @@
           <w:b/>
           <w:bCs/>
         </w:rPr>
-        <w:t xml:space="preserve">2</w:t>
+        <w:t xml:space="preserve">np.int64(2)</w:t>
       </w:r>
       <w:r>
         <w:t xml:space="preserve">, dropping by approximately</w:t>
@@ -3051,7 +3051,7 @@
           <w:b/>
           <w:bCs/>
         </w:rPr>
-        <w:t xml:space="preserve">0.85</w:t>
+        <w:t xml:space="preserve">np.float64(0.85)</w:t>
       </w:r>
       <w:r>
         <w:t xml:space="preserve"> </w:t>
@@ -3067,7 +3067,7 @@
           <w:b/>
           <w:bCs/>
         </w:rPr>
-        <w:t xml:space="preserve">5</w:t>
+        <w:t xml:space="preserve">np.int64(5)</w:t>
       </w:r>
       <w:r>
         <w:t xml:space="preserve"> </w:t>
@@ -3083,7 +3083,7 @@
           <w:b/>
           <w:bCs/>
         </w:rPr>
-        <w:t xml:space="preserve">0.1</w:t>
+        <w:t xml:space="preserve">np.float64(0.1)</w:t>
       </w:r>
       <w:r>
         <w:t xml:space="preserve"> </w:t>
@@ -3099,7 +3099,7 @@
           <w:b/>
           <w:bCs/>
         </w:rPr>
-        <w:t xml:space="preserve">4</w:t>
+        <w:t xml:space="preserve">np.int64(4)</w:t>
       </w:r>
       <w:r>
         <w:t xml:space="preserve">.</w:t>

</xml_diff>

<commit_message>
Perfected the quarto 2 assignment
</commit_message>
<xml_diff>
--- a/Assignments/quarto_assignment/quarto_assignment.docx
+++ b/Assignments/quarto_assignment/quarto_assignment.docx
@@ -151,7 +151,7 @@
       </w:r>
     </w:p>
     <w:bookmarkEnd w:id="23"/>
-    <w:bookmarkStart w:id="26" w:name="basic-statistics"/>
+    <w:bookmarkStart w:id="24" w:name="basic-statistics"/>
     <w:p>
       <w:pPr>
         <w:pStyle w:val="Heading2"/>
@@ -768,7 +768,6 @@
         <w:t xml:space="preserve">```</w:t>
       </w:r>
     </w:p>
-    <w:bookmarkStart w:id="24" w:name="viewership-summary"/>
     <w:p>
       <w:pPr>
         <w:pStyle w:val="Heading3"/>
@@ -802,7 +801,7 @@
           <w:b/>
           <w:bCs/>
         </w:rPr>
-        <w:t xml:space="preserve">np.float64(3.93)</w:t>
+        <w:t xml:space="preserve">3.93</w:t>
       </w:r>
       <w:r>
         <w:t xml:space="preserve"> </w:t>
@@ -836,7 +835,7 @@
           <w:b/>
           <w:bCs/>
         </w:rPr>
-        <w:t xml:space="preserve">np.int64(1)</w:t>
+        <w:t xml:space="preserve">1</w:t>
       </w:r>
       <w:r>
         <w:t xml:space="preserve"> </w:t>
@@ -852,7 +851,7 @@
           <w:b/>
           <w:bCs/>
         </w:rPr>
-        <w:t xml:space="preserve">np.int64(1)</w:t>
+        <w:t xml:space="preserve">1</w:t>
       </w:r>
       <w:r>
         <w:t xml:space="preserve">) with</w:t>
@@ -865,7 +864,7 @@
           <w:b/>
           <w:bCs/>
         </w:rPr>
-        <w:t xml:space="preserve">np.float64(7.89)</w:t>
+        <w:t xml:space="preserve">7.89</w:t>
       </w:r>
       <w:r>
         <w:t xml:space="preserve"> </w:t>
@@ -899,7 +898,7 @@
           <w:b/>
           <w:bCs/>
         </w:rPr>
-        <w:t xml:space="preserve">np.int64(79)</w:t>
+        <w:t xml:space="preserve">79</w:t>
       </w:r>
       <w:r>
         <w:t xml:space="preserve"> </w:t>
@@ -915,7 +914,7 @@
           <w:b/>
           <w:bCs/>
         </w:rPr>
-        <w:t xml:space="preserve">np.int64(4)</w:t>
+        <w:t xml:space="preserve">4</w:t>
       </w:r>
       <w:r>
         <w:t xml:space="preserve">) with</w:t>
@@ -928,7 +927,7 @@
           <w:b/>
           <w:bCs/>
         </w:rPr>
-        <w:t xml:space="preserve">np.float64(2.32)</w:t>
+        <w:t xml:space="preserve">2.32</w:t>
       </w:r>
       <w:r>
         <w:t xml:space="preserve"> </w:t>
@@ -937,8 +936,6 @@
         <w:t xml:space="preserve">million views.</w:t>
       </w:r>
     </w:p>
-    <w:bookmarkEnd w:id="24"/>
-    <w:bookmarkStart w:id="25" w:name="season-wise-viewership"/>
     <w:p>
       <w:pPr>
         <w:pStyle w:val="Heading3"/>
@@ -947,194 +944,294 @@
         <w:t xml:space="preserve">Season-wise Viewership</w:t>
       </w:r>
     </w:p>
-    <w:p>
-      <w:pPr>
-        <w:numPr>
-          <w:ilvl w:val="0"/>
-          <w:numId w:val="1002"/>
-        </w:numPr>
-      </w:pPr>
-      <w:r>
-        <w:rPr>
-          <w:b/>
-          <w:bCs/>
-        </w:rPr>
-        <w:t xml:space="preserve">Season 1</w:t>
-      </w:r>
-      <w:r>
-        <w:t xml:space="preserve"> </w:t>
-      </w:r>
-      <w:r>
-        <w:t xml:space="preserve">average viewership:</w:t>
-      </w:r>
-      <w:r>
-        <w:t xml:space="preserve"> </w:t>
-      </w:r>
-      <w:r>
-        <w:rPr>
-          <w:b/>
-          <w:bCs/>
-        </w:rPr>
-        <w:t xml:space="preserve">5.09</w:t>
-      </w:r>
-      <w:r>
-        <w:t xml:space="preserve"> </w:t>
-      </w:r>
-      <w:r>
-        <w:t xml:space="preserve">million</w:t>
-      </w:r>
-    </w:p>
-    <w:p>
-      <w:pPr>
-        <w:numPr>
-          <w:ilvl w:val="0"/>
-          <w:numId w:val="1002"/>
-        </w:numPr>
-      </w:pPr>
-      <w:r>
-        <w:rPr>
-          <w:b/>
-          <w:bCs/>
-        </w:rPr>
-        <w:t xml:space="preserve">Season 2</w:t>
-      </w:r>
-      <w:r>
-        <w:t xml:space="preserve"> </w:t>
-      </w:r>
-      <w:r>
-        <w:t xml:space="preserve">average viewership:</w:t>
-      </w:r>
-      <w:r>
-        <w:t xml:space="preserve"> </w:t>
-      </w:r>
-      <w:r>
-        <w:rPr>
-          <w:b/>
-          <w:bCs/>
-        </w:rPr>
-        <w:t xml:space="preserve">4.24</w:t>
-      </w:r>
-      <w:r>
-        <w:t xml:space="preserve"> </w:t>
-      </w:r>
-      <w:r>
-        <w:t xml:space="preserve">million</w:t>
-      </w:r>
-    </w:p>
-    <w:p>
-      <w:pPr>
-        <w:numPr>
-          <w:ilvl w:val="0"/>
-          <w:numId w:val="1002"/>
-        </w:numPr>
-      </w:pPr>
-      <w:r>
-        <w:rPr>
-          <w:b/>
-          <w:bCs/>
-        </w:rPr>
-        <w:t xml:space="preserve">Season 3</w:t>
-      </w:r>
-      <w:r>
-        <w:t xml:space="preserve"> </w:t>
-      </w:r>
-      <w:r>
-        <w:t xml:space="preserve">average viewership:</w:t>
-      </w:r>
-      <w:r>
-        <w:t xml:space="preserve"> </w:t>
-      </w:r>
-      <w:r>
-        <w:rPr>
-          <w:b/>
-          <w:bCs/>
-        </w:rPr>
-        <w:t xml:space="preserve">3.42</w:t>
-      </w:r>
-      <w:r>
-        <w:t xml:space="preserve"> </w:t>
-      </w:r>
-      <w:r>
-        <w:t xml:space="preserve">million</w:t>
-      </w:r>
-    </w:p>
-    <w:p>
-      <w:pPr>
-        <w:numPr>
-          <w:ilvl w:val="0"/>
-          <w:numId w:val="1002"/>
-        </w:numPr>
-      </w:pPr>
-      <w:r>
-        <w:rPr>
-          <w:b/>
-          <w:bCs/>
-        </w:rPr>
-        <w:t xml:space="preserve">Season 4</w:t>
-      </w:r>
-      <w:r>
-        <w:t xml:space="preserve"> </w:t>
-      </w:r>
-      <w:r>
-        <w:t xml:space="preserve">average viewership:</w:t>
-      </w:r>
-      <w:r>
-        <w:t xml:space="preserve"> </w:t>
-      </w:r>
-      <w:r>
-        <w:rPr>
-          <w:b/>
-          <w:bCs/>
-        </w:rPr>
-        <w:t xml:space="preserve">2.9</w:t>
-      </w:r>
-      <w:r>
-        <w:t xml:space="preserve"> </w:t>
-      </w:r>
-      <w:r>
-        <w:t xml:space="preserve">million</w:t>
-      </w:r>
-    </w:p>
-    <w:p>
-      <w:pPr>
-        <w:numPr>
-          <w:ilvl w:val="0"/>
-          <w:numId w:val="1002"/>
-        </w:numPr>
-      </w:pPr>
-      <w:r>
-        <w:rPr>
-          <w:b/>
-          <w:bCs/>
-        </w:rPr>
-        <w:t xml:space="preserve">Season 5</w:t>
-      </w:r>
-      <w:r>
-        <w:t xml:space="preserve"> </w:t>
-      </w:r>
-      <w:r>
-        <w:t xml:space="preserve">average viewership:</w:t>
-      </w:r>
-      <w:r>
-        <w:t xml:space="preserve"> </w:t>
-      </w:r>
-      <w:r>
-        <w:rPr>
-          <w:b/>
-          <w:bCs/>
-        </w:rPr>
-        <w:t xml:space="preserve">3.0</w:t>
-      </w:r>
-      <w:r>
-        <w:t xml:space="preserve"> </w:t>
-      </w:r>
-      <w:r>
-        <w:t xml:space="preserve">million</w:t>
-      </w:r>
-    </w:p>
-    <w:bookmarkEnd w:id="25"/>
-    <w:bookmarkEnd w:id="26"/>
-    <w:bookmarkStart w:id="35" w:name="graphs"/>
+    <w:tbl>
+      <w:tblPr>
+        <w:tblStyle w:val="Table"/>
+        <w:tblW w:type="pct" w:w="5000"/>
+        <w:tblLayout w:type="fixed"/>
+        <w:tblLook w:firstRow="1" w:lastRow="0" w:firstColumn="0" w:lastColumn="0" w:noHBand="0" w:noVBand="0" w:val="0020"/>
+      </w:tblPr>
+      <w:tblGrid>
+        <w:gridCol w:w="1108"/>
+        <w:gridCol w:w="3405"/>
+        <w:gridCol w:w="3405"/>
+      </w:tblGrid>
+      <w:tr>
+        <w:trPr>
+          <w:tblHeader w:val="on"/>
+        </w:trPr>
+        <w:tc>
+          <w:tcPr/>
+          <w:p>
+            <w:pPr>
+              <w:pStyle w:val="Compact"/>
+            </w:pPr>
+            <w:r>
+              <w:rPr>
+                <w:b/>
+                <w:bCs/>
+              </w:rPr>
+              <w:t xml:space="preserve">Season</w:t>
+            </w:r>
+          </w:p>
+        </w:tc>
+        <w:tc>
+          <w:tcPr/>
+          <w:p>
+            <w:pPr>
+              <w:pStyle w:val="Compact"/>
+            </w:pPr>
+          </w:p>
+        </w:tc>
+        <w:tc>
+          <w:tcPr/>
+          <w:p>
+            <w:pPr>
+              <w:pStyle w:val="Compact"/>
+            </w:pPr>
+            <w:r>
+              <w:rPr>
+                <w:b/>
+                <w:bCs/>
+              </w:rPr>
+              <w:t xml:space="preserve">Average Viewership</w:t>
+            </w:r>
+          </w:p>
+        </w:tc>
+      </w:tr>
+      <w:tr>
+        <w:tc>
+          <w:tcPr/>
+          <w:p>
+            <w:pPr>
+              <w:pStyle w:val="Compact"/>
+            </w:pPr>
+            <w:r>
+              <w:rPr>
+                <w:b/>
+                <w:bCs/>
+              </w:rPr>
+              <w:t xml:space="preserve">1</w:t>
+            </w:r>
+          </w:p>
+        </w:tc>
+        <w:tc>
+          <w:tcPr/>
+          <w:p>
+            <w:pPr>
+              <w:pStyle w:val="Compact"/>
+            </w:pPr>
+          </w:p>
+        </w:tc>
+        <w:tc>
+          <w:tcPr/>
+          <w:p>
+            <w:pPr>
+              <w:pStyle w:val="Compact"/>
+            </w:pPr>
+            <w:r>
+              <w:rPr>
+                <w:b/>
+                <w:bCs/>
+              </w:rPr>
+              <w:t xml:space="preserve">5.09</w:t>
+            </w:r>
+            <w:r>
+              <w:t xml:space="preserve"> </w:t>
+            </w:r>
+            <w:r>
+              <w:t xml:space="preserve">million views</w:t>
+            </w:r>
+          </w:p>
+        </w:tc>
+      </w:tr>
+      <w:tr>
+        <w:tc>
+          <w:tcPr/>
+          <w:p>
+            <w:pPr>
+              <w:pStyle w:val="Compact"/>
+            </w:pPr>
+            <w:r>
+              <w:rPr>
+                <w:b/>
+                <w:bCs/>
+              </w:rPr>
+              <w:t xml:space="preserve">2</w:t>
+            </w:r>
+          </w:p>
+        </w:tc>
+        <w:tc>
+          <w:tcPr/>
+          <w:p>
+            <w:pPr>
+              <w:pStyle w:val="Compact"/>
+            </w:pPr>
+          </w:p>
+        </w:tc>
+        <w:tc>
+          <w:tcPr/>
+          <w:p>
+            <w:pPr>
+              <w:pStyle w:val="Compact"/>
+            </w:pPr>
+            <w:r>
+              <w:rPr>
+                <w:b/>
+                <w:bCs/>
+              </w:rPr>
+              <w:t xml:space="preserve">4.24</w:t>
+            </w:r>
+            <w:r>
+              <w:t xml:space="preserve"> </w:t>
+            </w:r>
+            <w:r>
+              <w:t xml:space="preserve">million views</w:t>
+            </w:r>
+          </w:p>
+        </w:tc>
+      </w:tr>
+      <w:tr>
+        <w:tc>
+          <w:tcPr/>
+          <w:p>
+            <w:pPr>
+              <w:pStyle w:val="Compact"/>
+            </w:pPr>
+            <w:r>
+              <w:rPr>
+                <w:b/>
+                <w:bCs/>
+              </w:rPr>
+              <w:t xml:space="preserve">3</w:t>
+            </w:r>
+          </w:p>
+        </w:tc>
+        <w:tc>
+          <w:tcPr/>
+          <w:p>
+            <w:pPr>
+              <w:pStyle w:val="Compact"/>
+            </w:pPr>
+          </w:p>
+        </w:tc>
+        <w:tc>
+          <w:tcPr/>
+          <w:p>
+            <w:pPr>
+              <w:pStyle w:val="Compact"/>
+            </w:pPr>
+            <w:r>
+              <w:rPr>
+                <w:b/>
+                <w:bCs/>
+              </w:rPr>
+              <w:t xml:space="preserve">3.42</w:t>
+            </w:r>
+            <w:r>
+              <w:t xml:space="preserve"> </w:t>
+            </w:r>
+            <w:r>
+              <w:t xml:space="preserve">million views</w:t>
+            </w:r>
+          </w:p>
+        </w:tc>
+      </w:tr>
+      <w:tr>
+        <w:tc>
+          <w:tcPr/>
+          <w:p>
+            <w:pPr>
+              <w:pStyle w:val="Compact"/>
+            </w:pPr>
+            <w:r>
+              <w:rPr>
+                <w:b/>
+                <w:bCs/>
+              </w:rPr>
+              <w:t xml:space="preserve">4</w:t>
+            </w:r>
+          </w:p>
+        </w:tc>
+        <w:tc>
+          <w:tcPr/>
+          <w:p>
+            <w:pPr>
+              <w:pStyle w:val="Compact"/>
+            </w:pPr>
+          </w:p>
+        </w:tc>
+        <w:tc>
+          <w:tcPr/>
+          <w:p>
+            <w:pPr>
+              <w:pStyle w:val="Compact"/>
+            </w:pPr>
+            <w:r>
+              <w:rPr>
+                <w:b/>
+                <w:bCs/>
+              </w:rPr>
+              <w:t xml:space="preserve">2.9</w:t>
+            </w:r>
+            <w:r>
+              <w:t xml:space="preserve"> </w:t>
+            </w:r>
+            <w:r>
+              <w:t xml:space="preserve">million views</w:t>
+            </w:r>
+          </w:p>
+        </w:tc>
+      </w:tr>
+      <w:tr>
+        <w:tc>
+          <w:tcPr/>
+          <w:p>
+            <w:pPr>
+              <w:pStyle w:val="Compact"/>
+            </w:pPr>
+            <w:r>
+              <w:rPr>
+                <w:b/>
+                <w:bCs/>
+              </w:rPr>
+              <w:t xml:space="preserve">5</w:t>
+            </w:r>
+          </w:p>
+        </w:tc>
+        <w:tc>
+          <w:tcPr/>
+          <w:p>
+            <w:pPr>
+              <w:pStyle w:val="Compact"/>
+            </w:pPr>
+          </w:p>
+        </w:tc>
+        <w:tc>
+          <w:tcPr/>
+          <w:p>
+            <w:pPr>
+              <w:pStyle w:val="Compact"/>
+            </w:pPr>
+            <w:r>
+              <w:rPr>
+                <w:b/>
+                <w:bCs/>
+              </w:rPr>
+              <w:t xml:space="preserve">3.0</w:t>
+            </w:r>
+            <w:r>
+              <w:t xml:space="preserve"> </w:t>
+            </w:r>
+            <w:r>
+              <w:t xml:space="preserve">million views</w:t>
+            </w:r>
+          </w:p>
+        </w:tc>
+      </w:tr>
+    </w:tbl>
+    <w:bookmarkEnd w:id="24"/>
+    <w:bookmarkStart w:id="33" w:name="graphs"/>
     <w:p>
       <w:pPr>
         <w:pStyle w:val="Heading2"/>
@@ -1151,7 +1248,7 @@
         <w:t xml:space="preserve">Unfortunately we only were able to gather the data about viewership for seasons 1 to 5 (not for season 6)</w:t>
       </w:r>
     </w:p>
-    <w:bookmarkStart w:id="30" w:name="viewership-over-time"/>
+    <w:bookmarkStart w:id="28" w:name="viewership-over-time"/>
     <w:p>
       <w:pPr>
         <w:pStyle w:val="Heading3"/>
@@ -1618,18 +1715,18 @@
           <wp:inline>
             <wp:extent cx="5334000" cy="2652938"/>
             <wp:effectExtent b="0" l="0" r="0" t="0"/>
-            <wp:docPr descr="" title="" id="28" name="Picture"/>
+            <wp:docPr descr="" title="" id="26" name="Picture"/>
             <a:graphic>
               <a:graphicData uri="http://schemas.openxmlformats.org/drawingml/2006/picture">
                 <pic:pic>
                   <pic:nvPicPr>
-                    <pic:cNvPr descr="quarto_assignment_files/figure-docx/cell-3-output-1.png" id="29" name="Picture"/>
+                    <pic:cNvPr descr="quarto_assignment_files/figure-docx/cell-3-output-1.png" id="27" name="Picture"/>
                     <pic:cNvPicPr>
                       <a:picLocks noChangeArrowheads="1" noChangeAspect="1"/>
                     </pic:cNvPicPr>
                   </pic:nvPicPr>
                   <pic:blipFill>
-                    <a:blip r:embed="rId27"/>
+                    <a:blip r:embed="rId25"/>
                     <a:stretch>
                       <a:fillRect/>
                     </a:stretch>
@@ -1656,8 +1753,8 @@
         </w:drawing>
       </w:r>
     </w:p>
-    <w:bookmarkEnd w:id="30"/>
-    <w:bookmarkStart w:id="34" w:name="episode-to-episode-change-in-viewership"/>
+    <w:bookmarkEnd w:id="28"/>
+    <w:bookmarkStart w:id="32" w:name="episode-to-episode-change-in-viewership"/>
     <w:p>
       <w:pPr>
         <w:pStyle w:val="Heading3"/>
@@ -2052,18 +2149,18 @@
           <wp:inline>
             <wp:extent cx="5334000" cy="2645963"/>
             <wp:effectExtent b="0" l="0" r="0" t="0"/>
-            <wp:docPr descr="" title="" id="32" name="Picture"/>
+            <wp:docPr descr="" title="" id="30" name="Picture"/>
             <a:graphic>
               <a:graphicData uri="http://schemas.openxmlformats.org/drawingml/2006/picture">
                 <pic:pic>
                   <pic:nvPicPr>
-                    <pic:cNvPr descr="quarto_assignment_files/figure-docx/cell-4-output-1.png" id="33" name="Picture"/>
+                    <pic:cNvPr descr="quarto_assignment_files/figure-docx/cell-4-output-1.png" id="31" name="Picture"/>
                     <pic:cNvPicPr>
                       <a:picLocks noChangeArrowheads="1" noChangeAspect="1"/>
                     </pic:cNvPicPr>
                   </pic:nvPicPr>
                   <pic:blipFill>
-                    <a:blip r:embed="rId31"/>
+                    <a:blip r:embed="rId29"/>
                     <a:stretch>
                       <a:fillRect/>
                     </a:stretch>
@@ -2090,9 +2187,9 @@
         </w:drawing>
       </w:r>
     </w:p>
-    <w:bookmarkEnd w:id="34"/>
-    <w:bookmarkEnd w:id="35"/>
-    <w:bookmarkStart w:id="36" w:name="conclusions"/>
+    <w:bookmarkEnd w:id="32"/>
+    <w:bookmarkEnd w:id="33"/>
+    <w:bookmarkStart w:id="34" w:name="conclusions"/>
     <w:p>
       <w:pPr>
         <w:pStyle w:val="Heading2"/>
@@ -2908,7 +3005,7 @@
           <w:b/>
           <w:bCs/>
         </w:rPr>
-        <w:t xml:space="preserve">np.float64(-0.05)</w:t>
+        <w:t xml:space="preserve">-0.05</w:t>
       </w:r>
       <w:r>
         <w:t xml:space="preserve"> </w:t>
@@ -2953,7 +3050,7 @@
           <w:b/>
           <w:bCs/>
         </w:rPr>
-        <w:t xml:space="preserve">np.float64(1.4)</w:t>
+        <w:t xml:space="preserve">1.4</w:t>
       </w:r>
       <w:r>
         <w:t xml:space="preserve"> </w:t>
@@ -2998,7 +3095,7 @@
           <w:b/>
           <w:bCs/>
         </w:rPr>
-        <w:t xml:space="preserve">np.float64(2.5)</w:t>
+        <w:t xml:space="preserve">2.5</w:t>
       </w:r>
       <w:r>
         <w:t xml:space="preserve"> </w:t>
@@ -3022,7 +3119,7 @@
           <w:b/>
           <w:bCs/>
         </w:rPr>
-        <w:t xml:space="preserve">np.int64(1)</w:t>
+        <w:t xml:space="preserve">1</w:t>
       </w:r>
       <w:r>
         <w:t xml:space="preserve"> </w:t>
@@ -3038,7 +3135,7 @@
           <w:b/>
           <w:bCs/>
         </w:rPr>
-        <w:t xml:space="preserve">np.int64(2)</w:t>
+        <w:t xml:space="preserve">2</w:t>
       </w:r>
       <w:r>
         <w:t xml:space="preserve">, dropping by approximately</w:t>
@@ -3051,7 +3148,7 @@
           <w:b/>
           <w:bCs/>
         </w:rPr>
-        <w:t xml:space="preserve">np.float64(0.85)</w:t>
+        <w:t xml:space="preserve">0.85</w:t>
       </w:r>
       <w:r>
         <w:t xml:space="preserve"> </w:t>
@@ -3067,7 +3164,7 @@
           <w:b/>
           <w:bCs/>
         </w:rPr>
-        <w:t xml:space="preserve">np.int64(5)</w:t>
+        <w:t xml:space="preserve">5</w:t>
       </w:r>
       <w:r>
         <w:t xml:space="preserve"> </w:t>
@@ -3083,7 +3180,7 @@
           <w:b/>
           <w:bCs/>
         </w:rPr>
-        <w:t xml:space="preserve">np.float64(0.1)</w:t>
+        <w:t xml:space="preserve">0.1</w:t>
       </w:r>
       <w:r>
         <w:t xml:space="preserve"> </w:t>
@@ -3099,7 +3196,7 @@
           <w:b/>
           <w:bCs/>
         </w:rPr>
-        <w:t xml:space="preserve">np.int64(4)</w:t>
+        <w:t xml:space="preserve">4</w:t>
       </w:r>
       <w:r>
         <w:t xml:space="preserve">.</w:t>
@@ -3113,7 +3210,7 @@
         <w:t xml:space="preserve">Overall, the show’s popularity diminished with each passing season, with each season showing lower average viewership than the previous one. Additionally, the first episodes of each season consistently attracted the highest viewership, often surpassing the remaining episodes of that season.</w:t>
       </w:r>
     </w:p>
-    <w:bookmarkEnd w:id="36"/>
+    <w:bookmarkEnd w:id="34"/>
     <w:sectPr>
       <w:footnotePr>
         <w:numRestart w:val="eachSect"/>
@@ -3331,9 +3428,6 @@
     <w:abstractNumId w:val="990"/>
   </w:num>
   <w:num w:numId="1001">
-    <w:abstractNumId w:val="991"/>
-  </w:num>
-  <w:num w:numId="1002">
     <w:abstractNumId w:val="991"/>
   </w:num>
 </w:numbering>

</xml_diff>